<commit_message>
update 3.5 3.8 3.15 3.18
</commit_message>
<xml_diff>
--- a/刘珊珊/规划/3.15 e享课堂自制与外购分析.docx
+++ b/刘珊珊/规划/3.15 e享课堂自制与外购分析.docx
@@ -15,8 +15,6 @@
         </w:rPr>
         <w:t>享课堂</w:t>
       </w:r>
-      <w:bookmarkStart w:id="0" w:name="_GoBack"/>
-      <w:bookmarkEnd w:id="0"/>
       <w:r>
         <w:rPr>
           <w:rFonts w:hint="eastAsia"/>
@@ -63,6 +61,7 @@
         </w:numPr>
         <w:ind w:firstLineChars="0"/>
         <w:rPr>
+          <w:rFonts w:hint="eastAsia"/>
           <w:sz w:val="28"/>
           <w:szCs w:val="28"/>
         </w:rPr>
@@ -81,31 +80,38 @@
           <w:sz w:val="28"/>
           <w:szCs w:val="28"/>
         </w:rPr>
-        <w:t>20</w:t>
-      </w:r>
-      <w:r>
-        <w:rPr>
-          <w:rFonts w:hint="eastAsia"/>
-          <w:sz w:val="28"/>
-          <w:szCs w:val="28"/>
-        </w:rPr>
-        <w:t>0000</w:t>
-      </w:r>
-      <w:r>
-        <w:rPr>
-          <w:rFonts w:hint="eastAsia"/>
-          <w:sz w:val="28"/>
-          <w:szCs w:val="28"/>
-        </w:rPr>
-        <w:t>名学生</w:t>
-      </w:r>
-      <w:r>
-        <w:rPr>
-          <w:rFonts w:hint="eastAsia"/>
-          <w:sz w:val="28"/>
-          <w:szCs w:val="28"/>
-        </w:rPr>
-        <w:t>注册；</w:t>
+        <w:t>1000</w:t>
+      </w:r>
+      <w:r>
+        <w:rPr>
+          <w:rFonts w:hint="eastAsia"/>
+          <w:sz w:val="28"/>
+          <w:szCs w:val="28"/>
+        </w:rPr>
+        <w:t>家老师加入，每个老师可以上传</w:t>
+      </w:r>
+      <w:r>
+        <w:rPr>
+          <w:rFonts w:hint="eastAsia"/>
+          <w:sz w:val="28"/>
+          <w:szCs w:val="28"/>
+        </w:rPr>
+        <w:t>2</w:t>
+      </w:r>
+      <w:r>
+        <w:rPr>
+          <w:sz w:val="28"/>
+          <w:szCs w:val="28"/>
+        </w:rPr>
+        <w:t>00</w:t>
+      </w:r>
+      <w:r>
+        <w:rPr>
+          <w:rFonts w:hint="eastAsia"/>
+          <w:sz w:val="28"/>
+          <w:szCs w:val="28"/>
+        </w:rPr>
+        <w:t>个课程</w:t>
       </w:r>
     </w:p>
     <w:p>
@@ -127,63 +133,39 @@
           <w:sz w:val="28"/>
           <w:szCs w:val="28"/>
         </w:rPr>
-        <w:t>并发访问量为</w:t>
-      </w:r>
-      <w:r>
-        <w:rPr>
-          <w:rFonts w:hint="eastAsia"/>
-          <w:sz w:val="28"/>
-          <w:szCs w:val="28"/>
-        </w:rPr>
-        <w:t>6</w:t>
-      </w:r>
-      <w:r>
-        <w:rPr>
-          <w:rFonts w:hint="eastAsia"/>
-          <w:sz w:val="28"/>
-          <w:szCs w:val="28"/>
-        </w:rPr>
-        <w:t>0</w:t>
-      </w:r>
-      <w:r>
-        <w:rPr>
-          <w:rFonts w:hint="eastAsia"/>
-          <w:sz w:val="28"/>
-          <w:szCs w:val="28"/>
-        </w:rPr>
-        <w:t>次</w:t>
-      </w:r>
-      <w:r>
-        <w:rPr>
-          <w:rFonts w:hint="eastAsia"/>
-          <w:sz w:val="28"/>
-          <w:szCs w:val="28"/>
-        </w:rPr>
-        <w:t>/</w:t>
-      </w:r>
-      <w:r>
-        <w:rPr>
-          <w:rFonts w:hint="eastAsia"/>
-          <w:sz w:val="28"/>
-          <w:szCs w:val="28"/>
-        </w:rPr>
-        <w:t>秒</w:t>
-      </w:r>
-      <w:r>
-        <w:rPr>
-          <w:rFonts w:hint="eastAsia"/>
-          <w:sz w:val="28"/>
-          <w:szCs w:val="28"/>
-        </w:rPr>
-        <w:t>，平均响应时间</w:t>
-      </w:r>
-      <w:r>
-        <w:rPr>
-          <w:rFonts w:hint="eastAsia"/>
-          <w:sz w:val="28"/>
-          <w:szCs w:val="28"/>
-        </w:rPr>
-        <w:t>&lt;0.5s</w:t>
+        <w:t>支持至少</w:t>
+      </w:r>
+      <w:r>
+        <w:rPr>
+          <w:rFonts w:hint="eastAsia"/>
+          <w:sz w:val="28"/>
+          <w:szCs w:val="28"/>
+        </w:rPr>
+        <w:t>20</w:t>
+      </w:r>
+      <w:r>
+        <w:rPr>
+          <w:rFonts w:hint="eastAsia"/>
+          <w:sz w:val="28"/>
+          <w:szCs w:val="28"/>
+        </w:rPr>
+        <w:t>0000</w:t>
+      </w:r>
+      <w:r>
+        <w:rPr>
+          <w:rFonts w:hint="eastAsia"/>
+          <w:sz w:val="28"/>
+          <w:szCs w:val="28"/>
+        </w:rPr>
+        <w:t>名学生</w:t>
+      </w:r>
+      <w:r>
+        <w:rPr>
+          <w:rFonts w:hint="eastAsia"/>
+          <w:sz w:val="28"/>
+          <w:szCs w:val="28"/>
+        </w:rPr>
+        <w:t>注册；</w:t>
       </w:r>
     </w:p>
     <w:p>
@@ -205,47 +187,63 @@
           <w:sz w:val="28"/>
           <w:szCs w:val="28"/>
         </w:rPr>
-        <w:t>数据总量为</w:t>
-      </w:r>
-      <w:r>
-        <w:rPr>
-          <w:rFonts w:hint="eastAsia"/>
-          <w:sz w:val="28"/>
-          <w:szCs w:val="28"/>
-        </w:rPr>
-        <w:t>4</w:t>
-      </w:r>
-      <w:r>
-        <w:rPr>
-          <w:rFonts w:hint="eastAsia"/>
-          <w:sz w:val="28"/>
-          <w:szCs w:val="28"/>
-        </w:rPr>
-        <w:t>-6</w:t>
-      </w:r>
-      <w:r>
-        <w:rPr>
-          <w:rFonts w:hint="eastAsia"/>
-          <w:sz w:val="28"/>
-          <w:szCs w:val="28"/>
-        </w:rPr>
-        <w:t xml:space="preserve"> T</w:t>
-      </w:r>
-      <w:r>
-        <w:rPr>
-          <w:rFonts w:hint="eastAsia"/>
-          <w:sz w:val="28"/>
-          <w:szCs w:val="28"/>
-        </w:rPr>
-        <w:t>B</w:t>
-      </w:r>
-      <w:r>
-        <w:rPr>
-          <w:rFonts w:hint="eastAsia"/>
-          <w:sz w:val="28"/>
-          <w:szCs w:val="28"/>
-        </w:rPr>
-        <w:t>，数据必须考虑故障恢复</w:t>
+        <w:t>并发访问量为</w:t>
+      </w:r>
+      <w:r>
+        <w:rPr>
+          <w:rFonts w:hint="eastAsia"/>
+          <w:sz w:val="28"/>
+          <w:szCs w:val="28"/>
+        </w:rPr>
+        <w:t>6</w:t>
+      </w:r>
+      <w:r>
+        <w:rPr>
+          <w:rFonts w:hint="eastAsia"/>
+          <w:sz w:val="28"/>
+          <w:szCs w:val="28"/>
+        </w:rPr>
+        <w:t>0</w:t>
+      </w:r>
+      <w:r>
+        <w:rPr>
+          <w:rFonts w:hint="eastAsia"/>
+          <w:sz w:val="28"/>
+          <w:szCs w:val="28"/>
+        </w:rPr>
+        <w:t>次</w:t>
+      </w:r>
+      <w:r>
+        <w:rPr>
+          <w:rFonts w:hint="eastAsia"/>
+          <w:sz w:val="28"/>
+          <w:szCs w:val="28"/>
+        </w:rPr>
+        <w:t>/</w:t>
+      </w:r>
+      <w:r>
+        <w:rPr>
+          <w:rFonts w:hint="eastAsia"/>
+          <w:sz w:val="28"/>
+          <w:szCs w:val="28"/>
+        </w:rPr>
+        <w:t>秒</w:t>
+      </w:r>
+      <w:r>
+        <w:rPr>
+          <w:rFonts w:hint="eastAsia"/>
+          <w:sz w:val="28"/>
+          <w:szCs w:val="28"/>
+        </w:rPr>
+        <w:t>，平均响应时间</w:t>
+      </w:r>
+      <w:r>
+        <w:rPr>
+          <w:rFonts w:hint="eastAsia"/>
+          <w:sz w:val="28"/>
+          <w:szCs w:val="28"/>
+        </w:rPr>
+        <w:t>&lt;0.5s</w:t>
       </w:r>
     </w:p>
     <w:p>
@@ -267,23 +265,47 @@
           <w:sz w:val="28"/>
           <w:szCs w:val="28"/>
         </w:rPr>
-        <w:t>提供</w:t>
-      </w:r>
-      <w:r>
-        <w:rPr>
-          <w:rFonts w:hint="eastAsia"/>
-          <w:sz w:val="28"/>
-          <w:szCs w:val="28"/>
-        </w:rPr>
-        <w:t>7*24</w:t>
-      </w:r>
-      <w:r>
-        <w:rPr>
-          <w:rFonts w:hint="eastAsia"/>
-          <w:sz w:val="28"/>
-          <w:szCs w:val="28"/>
-        </w:rPr>
-        <w:t>小时不间断服务</w:t>
+        <w:t>数据总量为</w:t>
+      </w:r>
+      <w:r>
+        <w:rPr>
+          <w:rFonts w:hint="eastAsia"/>
+          <w:sz w:val="28"/>
+          <w:szCs w:val="28"/>
+        </w:rPr>
+        <w:t>4</w:t>
+      </w:r>
+      <w:r>
+        <w:rPr>
+          <w:rFonts w:hint="eastAsia"/>
+          <w:sz w:val="28"/>
+          <w:szCs w:val="28"/>
+        </w:rPr>
+        <w:t>-6</w:t>
+      </w:r>
+      <w:r>
+        <w:rPr>
+          <w:rFonts w:hint="eastAsia"/>
+          <w:sz w:val="28"/>
+          <w:szCs w:val="28"/>
+        </w:rPr>
+        <w:t xml:space="preserve"> T</w:t>
+      </w:r>
+      <w:r>
+        <w:rPr>
+          <w:rFonts w:hint="eastAsia"/>
+          <w:sz w:val="28"/>
+          <w:szCs w:val="28"/>
+        </w:rPr>
+        <w:t>B</w:t>
+      </w:r>
+      <w:r>
+        <w:rPr>
+          <w:rFonts w:hint="eastAsia"/>
+          <w:sz w:val="28"/>
+          <w:szCs w:val="28"/>
+        </w:rPr>
+        <w:t>，数据必须考虑故障恢复</w:t>
       </w:r>
     </w:p>
     <w:p>
@@ -305,6 +327,46 @@
           <w:sz w:val="28"/>
           <w:szCs w:val="28"/>
         </w:rPr>
+        <w:t>提供</w:t>
+      </w:r>
+      <w:r>
+        <w:rPr>
+          <w:rFonts w:hint="eastAsia"/>
+          <w:sz w:val="28"/>
+          <w:szCs w:val="28"/>
+        </w:rPr>
+        <w:t>7*24</w:t>
+      </w:r>
+      <w:r>
+        <w:rPr>
+          <w:rFonts w:hint="eastAsia"/>
+          <w:sz w:val="28"/>
+          <w:szCs w:val="28"/>
+        </w:rPr>
+        <w:t>小时不间断服务</w:t>
+      </w:r>
+    </w:p>
+    <w:p>
+      <w:pPr>
+        <w:pStyle w:val="ab"/>
+        <w:numPr>
+          <w:ilvl w:val="0"/>
+          <w:numId w:val="5"/>
+        </w:numPr>
+        <w:ind w:firstLineChars="0"/>
+        <w:rPr>
+          <w:sz w:val="28"/>
+          <w:szCs w:val="28"/>
+        </w:rPr>
+      </w:pPr>
+      <w:bookmarkStart w:id="0" w:name="_GoBack"/>
+      <w:bookmarkEnd w:id="0"/>
+      <w:r>
+        <w:rPr>
+          <w:rFonts w:hint="eastAsia"/>
+          <w:sz w:val="28"/>
+          <w:szCs w:val="28"/>
+        </w:rPr>
         <w:t>故障恢复时间</w:t>
       </w:r>
       <w:r>
@@ -560,6 +622,7 @@
           <w:sz w:val="28"/>
           <w:szCs w:val="28"/>
         </w:rPr>
+        <w:lastRenderedPageBreak/>
         <w:t>两</w:t>
       </w:r>
       <w:r>
@@ -619,7 +682,6 @@
                 <w:b/>
                 <w:szCs w:val="21"/>
               </w:rPr>
-              <w:lastRenderedPageBreak/>
               <w:t>方案</w:t>
             </w:r>
           </w:p>
@@ -1360,7 +1422,7 @@
   <w:abstractNum w:abstractNumId="2" w15:restartNumberingAfterBreak="0">
     <w:nsid w:val="22857AF0"/>
     <w:multiLevelType w:val="hybridMultilevel"/>
-    <w:tmpl w:val="62DC029E"/>
+    <w:tmpl w:val="626C35D4"/>
     <w:lvl w:ilvl="0" w:tplc="04090001">
       <w:start w:val="1"/>
       <w:numFmt w:val="bullet"/>
@@ -1999,7 +2061,7 @@
     <w:lsdException w:name="Table Web 2" w:semiHidden="1" w:unhideWhenUsed="1"/>
     <w:lsdException w:name="Table Web 3" w:semiHidden="1" w:unhideWhenUsed="1"/>
     <w:lsdException w:name="Balloon Text" w:semiHidden="1" w:unhideWhenUsed="1"/>
-    <w:lsdException w:name="Table Grid" w:semiHidden="1" w:uiPriority="59" w:unhideWhenUsed="1"/>
+    <w:lsdException w:name="Table Grid" w:uiPriority="59"/>
     <w:lsdException w:name="Table Theme" w:semiHidden="1" w:unhideWhenUsed="1"/>
     <w:lsdException w:name="Placeholder Text" w:semiHidden="1"/>
     <w:lsdException w:name="No Spacing" w:uiPriority="1" w:qFormat="1"/>

</xml_diff>